<commit_message>
add Google Doc Links
</commit_message>
<xml_diff>
--- a/Documents/Preprocess.docx
+++ b/Documents/Preprocess.docx
@@ -3,18 +3,1098 @@
 <w:document xmlns:wpc="http://schemas.microsoft.com/office/word/2010/wordprocessingCanvas" xmlns:cx="http://schemas.microsoft.com/office/drawing/2014/chartex" xmlns:mc="http://schemas.openxmlformats.org/markup-compatibility/2006" xmlns:o="urn:schemas-microsoft-com:office:office" xmlns:r="http://schemas.openxmlformats.org/officeDocument/2006/relationships" xmlns:m="http://schemas.openxmlformats.org/officeDocument/2006/math" xmlns:v="urn:schemas-microsoft-com:vml" xmlns:wp14="http://schemas.microsoft.com/office/word/2010/wordprocessingDrawing" xmlns:wp="http://schemas.openxmlformats.org/drawingml/2006/wordprocessingDrawing" xmlns:w10="urn:schemas-microsoft-com:office:word" xmlns:w="http://schemas.openxmlformats.org/wordprocessingml/2006/main" xmlns:w14="http://schemas.microsoft.com/office/word/2010/wordml" xmlns:w15="http://schemas.microsoft.com/office/word/2012/wordml" xmlns:w16se="http://schemas.microsoft.com/office/word/2015/wordml/symex" xmlns:wpg="http://schemas.microsoft.com/office/word/2010/wordprocessingGroup" xmlns:wpi="http://schemas.microsoft.com/office/word/2010/wordprocessingInk" xmlns:wne="http://schemas.microsoft.com/office/word/2006/wordml" xmlns:wps="http://schemas.microsoft.com/office/word/2010/wordprocessingShape" mc:Ignorable="w14 w15 w16se wp14">
   <w:body>
     <w:p>
-      <w:r>
+      <w:pPr>
+        <w:rPr>
+          <w:rFonts w:ascii="Times New Roman" w:hAnsi="Times New Roman" w:cs="Times New Roman"/>
+          <w:b/>
+        </w:rPr>
+      </w:pPr>
+      <w:r>
+        <w:rPr>
+          <w:rFonts w:ascii="Times New Roman" w:hAnsi="Times New Roman" w:cs="Times New Roman"/>
+          <w:b/>
+        </w:rPr>
+        <w:t>10/11-10/4</w:t>
+      </w:r>
+    </w:p>
+    <w:p>
+      <w:pPr>
         <w:rPr>
           <w:rFonts w:hint="eastAsia"/>
         </w:rPr>
-        <w:t>10/11-</w:t>
-      </w:r>
-      <w:r>
-        <w:t>10/4</w:t>
+      </w:pPr>
+      <w:r>
+        <w:rPr>
+          <w:rFonts w:hint="eastAsia"/>
+        </w:rPr>
+        <w:t>*</w:t>
+      </w:r>
+      <w:r>
+        <w:t xml:space="preserve">**** </w:t>
+      </w:r>
+      <w:r>
+        <w:rPr>
+          <w:rFonts w:ascii="標楷體" w:eastAsia="標楷體" w:hAnsi="標楷體" w:hint="eastAsia"/>
+          <w:b/>
+        </w:rPr>
+        <w:t>語料前處理</w:t>
+      </w:r>
+    </w:p>
+    <w:p>
+      <w:pPr>
+        <w:pStyle w:val="a7"/>
+        <w:numPr>
+          <w:ilvl w:val="0"/>
+          <w:numId w:val="4"/>
+        </w:numPr>
+        <w:ind w:leftChars="0"/>
+        <w:rPr>
+          <w:rFonts w:ascii="標楷體" w:eastAsia="標楷體" w:hAnsi="標楷體"/>
+        </w:rPr>
+      </w:pPr>
+      <w:r>
+        <w:rPr>
+          <w:rFonts w:ascii="標楷體" w:eastAsia="標楷體" w:hAnsi="標楷體" w:hint="eastAsia"/>
+        </w:rPr>
+        <w:t>收集</w:t>
+      </w:r>
+      <w:r>
+        <w:rPr>
+          <w:rFonts w:ascii="標楷體" w:eastAsia="標楷體" w:hAnsi="標楷體" w:hint="eastAsia"/>
+          <w:lang w:eastAsia="de-DE"/>
+        </w:rPr>
+        <w:t>中研院平衡語料庫</w:t>
+      </w:r>
+      <w:r>
+        <w:rPr>
+          <w:rFonts w:ascii="標楷體" w:eastAsia="標楷體" w:hAnsi="標楷體" w:hint="eastAsia"/>
+        </w:rPr>
+        <w:t>中包含</w:t>
+      </w:r>
+      <w:r>
+        <w:rPr>
+          <w:rFonts w:ascii="標楷體" w:eastAsia="標楷體" w:hAnsi="標楷體" w:hint="eastAsia"/>
+          <w:lang w:eastAsia="de-DE"/>
+        </w:rPr>
+        <w:t>「誰」</w:t>
+      </w:r>
+      <w:r>
+        <w:rPr>
+          <w:rFonts w:ascii="標楷體" w:eastAsia="標楷體" w:hAnsi="標楷體" w:hint="eastAsia"/>
+        </w:rPr>
+        <w:t>及</w:t>
+      </w:r>
+      <w:r>
+        <w:rPr>
+          <w:rFonts w:ascii="標楷體" w:eastAsia="標楷體" w:hAnsi="標楷體" w:hint="eastAsia"/>
+          <w:lang w:eastAsia="de-DE"/>
+        </w:rPr>
+        <w:t>「什麼」的語料</w:t>
+      </w:r>
+    </w:p>
+    <w:p>
+      <w:pPr>
+        <w:rPr>
+          <w:rFonts w:ascii="標楷體" w:eastAsia="標楷體" w:hAnsi="標楷體"/>
+        </w:rPr>
+      </w:pPr>
+      <w:r>
+        <w:rPr>
+          <w:rFonts w:ascii="標楷體" w:eastAsia="標楷體" w:hAnsi="標楷體" w:hint="eastAsia"/>
+        </w:rPr>
+        <w:t>首先，將中研院平衡語料庫涵蓋了</w:t>
+      </w:r>
+      <w:r>
+        <w:rPr>
+          <w:rFonts w:ascii="標楷體" w:eastAsia="標楷體" w:hAnsi="標楷體" w:hint="eastAsia"/>
+          <w:lang w:eastAsia="de-DE"/>
+        </w:rPr>
+        <w:t>「誰」</w:t>
+      </w:r>
+      <w:r>
+        <w:rPr>
+          <w:rFonts w:ascii="標楷體" w:eastAsia="標楷體" w:hAnsi="標楷體" w:hint="eastAsia"/>
+        </w:rPr>
+        <w:t>和</w:t>
+      </w:r>
+      <w:r>
+        <w:rPr>
+          <w:rFonts w:ascii="標楷體" w:eastAsia="標楷體" w:hAnsi="標楷體" w:hint="eastAsia"/>
+          <w:lang w:eastAsia="de-DE"/>
+        </w:rPr>
+        <w:t>「什麼」</w:t>
+      </w:r>
+      <w:r>
+        <w:rPr>
+          <w:rFonts w:ascii="標楷體" w:eastAsia="標楷體" w:hAnsi="標楷體" w:hint="eastAsia"/>
+        </w:rPr>
+        <w:t>的語料完整地儲存至文本文件中</w:t>
+      </w:r>
+      <w:r>
+        <w:rPr>
+          <w:rFonts w:ascii="標楷體" w:eastAsia="標楷體" w:hAnsi="標楷體" w:hint="eastAsia"/>
+        </w:rPr>
+        <w:t>，並利用一套程式模型將初步收集到的語料進行預處理的動作。</w:t>
+      </w:r>
+    </w:p>
+    <w:p>
+      <w:pPr>
+        <w:rPr>
+          <w:rFonts w:ascii="標楷體" w:eastAsia="標楷體" w:hAnsi="標楷體"/>
+          <w:lang w:eastAsia="de-DE"/>
+        </w:rPr>
+      </w:pPr>
+    </w:p>
+    <w:p>
+      <w:pPr>
+        <w:rPr>
+          <w:rFonts w:ascii="標楷體" w:eastAsia="標楷體" w:hAnsi="標楷體"/>
+        </w:rPr>
+      </w:pPr>
+      <w:r>
+        <w:rPr>
+          <w:rFonts w:ascii="標楷體" w:eastAsia="標楷體" w:hAnsi="標楷體" w:hint="eastAsia"/>
+          <w:lang w:eastAsia="de-DE"/>
+        </w:rPr>
+        <w:t>使用中研院</w:t>
+      </w:r>
+      <w:r>
+        <w:rPr>
+          <w:rFonts w:ascii="標楷體" w:eastAsia="標楷體" w:hAnsi="標楷體" w:hint="eastAsia"/>
+        </w:rPr>
+        <w:t>現代漢語</w:t>
+      </w:r>
+      <w:r>
+        <w:rPr>
+          <w:rFonts w:ascii="標楷體" w:eastAsia="標楷體" w:hAnsi="標楷體" w:hint="eastAsia"/>
+          <w:lang w:eastAsia="de-DE"/>
+        </w:rPr>
+        <w:t>平衡語料庫</w:t>
+      </w:r>
+      <w:r>
+        <w:rPr>
+          <w:rFonts w:ascii="標楷體" w:eastAsia="標楷體" w:hAnsi="標楷體" w:hint="eastAsia"/>
+        </w:rPr>
+        <w:t xml:space="preserve"> </w:t>
+      </w:r>
+      <w:r>
+        <w:rPr>
+          <w:rFonts w:ascii="Times New Roman" w:eastAsia="標楷體" w:hAnsi="Times New Roman" w:cs="Times New Roman"/>
+        </w:rPr>
+        <w:t>(https://asbc.iis.sinica.edu.tw/)</w:t>
+      </w:r>
+      <w:r>
+        <w:rPr>
+          <w:rFonts w:ascii="標楷體" w:eastAsia="標楷體" w:hAnsi="標楷體" w:hint="eastAsia"/>
+        </w:rPr>
+        <w:t xml:space="preserve"> </w:t>
+      </w:r>
+      <w:r>
+        <w:rPr>
+          <w:rFonts w:ascii="標楷體" w:eastAsia="標楷體" w:hAnsi="標楷體" w:hint="eastAsia"/>
+          <w:lang w:eastAsia="de-DE"/>
+        </w:rPr>
+        <w:t>中與中文</w:t>
+      </w:r>
+      <w:r>
+        <w:rPr>
+          <w:rFonts w:ascii="Times New Roman" w:eastAsia="標楷體" w:hAnsi="Times New Roman" w:cs="Times New Roman"/>
+          <w:lang w:eastAsia="de-DE"/>
+        </w:rPr>
+        <w:t>wh</w:t>
+      </w:r>
+      <w:r>
+        <w:rPr>
+          <w:rFonts w:ascii="標楷體" w:eastAsia="標楷體" w:hAnsi="標楷體" w:hint="eastAsia"/>
+          <w:lang w:eastAsia="de-DE"/>
+        </w:rPr>
+        <w:t>疑問詞相關的語料，其中包括</w:t>
+      </w:r>
+      <w:r>
+        <w:rPr>
+          <w:rFonts w:ascii="Times New Roman" w:eastAsia="標楷體" w:hAnsi="Times New Roman" w:cs="Times New Roman"/>
+          <w:lang w:eastAsia="de-DE"/>
+        </w:rPr>
+        <w:t>2979</w:t>
+      </w:r>
+      <w:r>
+        <w:rPr>
+          <w:rFonts w:ascii="標楷體" w:eastAsia="標楷體" w:hAnsi="標楷體" w:hint="eastAsia"/>
+          <w:lang w:eastAsia="de-DE"/>
+        </w:rPr>
+        <w:t>筆涉及「誰」的語料和</w:t>
+      </w:r>
+      <w:r>
+        <w:rPr>
+          <w:rFonts w:ascii="Times New Roman" w:eastAsia="標楷體" w:hAnsi="Times New Roman" w:cs="Times New Roman"/>
+          <w:lang w:eastAsia="de-DE"/>
+        </w:rPr>
+        <w:t>10671</w:t>
+      </w:r>
+      <w:r>
+        <w:rPr>
+          <w:rFonts w:ascii="標楷體" w:eastAsia="標楷體" w:hAnsi="標楷體" w:hint="eastAsia"/>
+          <w:lang w:eastAsia="de-DE"/>
+        </w:rPr>
+        <w:t>筆涉及「什麼」的語料。</w:t>
+      </w:r>
+      <w:r>
+        <w:rPr>
+          <w:rFonts w:ascii="標楷體" w:eastAsia="標楷體" w:hAnsi="標楷體" w:hint="eastAsia"/>
+        </w:rPr>
+        <w:t>(處理完之後各有幾句)</w:t>
+      </w:r>
+    </w:p>
+    <w:p>
+      <w:pPr>
+        <w:rPr>
+          <w:rFonts w:ascii="標楷體" w:eastAsia="標楷體" w:hAnsi="標楷體"/>
+        </w:rPr>
+      </w:pPr>
+    </w:p>
+    <w:p>
+      <w:pPr>
+        <w:pStyle w:val="a7"/>
+        <w:numPr>
+          <w:ilvl w:val="0"/>
+          <w:numId w:val="4"/>
+        </w:numPr>
+        <w:ind w:leftChars="0"/>
+        <w:rPr>
+          <w:rFonts w:ascii="標楷體" w:eastAsia="標楷體" w:hAnsi="標楷體"/>
+        </w:rPr>
+      </w:pPr>
+      <w:r>
+        <w:rPr>
+          <w:rFonts w:ascii="標楷體" w:eastAsia="標楷體" w:hAnsi="標楷體" w:hint="eastAsia"/>
+        </w:rPr>
+        <w:t>撰寫</w:t>
+      </w:r>
+      <w:r>
+        <w:rPr>
+          <w:rFonts w:ascii="Times New Roman" w:eastAsia="標楷體" w:hAnsi="Times New Roman" w:cs="Times New Roman"/>
+        </w:rPr>
+        <w:t>Regex</w:t>
+      </w:r>
+      <w:r>
+        <w:rPr>
+          <w:rFonts w:ascii="標楷體" w:eastAsia="標楷體" w:hAnsi="標楷體" w:hint="eastAsia"/>
+        </w:rPr>
+        <w:t>正規表示式以擷取包含</w:t>
+      </w:r>
+      <w:r>
+        <w:rPr>
+          <w:rFonts w:ascii="標楷體" w:eastAsia="標楷體" w:hAnsi="標楷體" w:hint="eastAsia"/>
+          <w:lang w:eastAsia="de-DE"/>
+        </w:rPr>
+        <w:t>「誰」</w:t>
+      </w:r>
+      <w:r>
+        <w:rPr>
+          <w:rFonts w:ascii="標楷體" w:eastAsia="標楷體" w:hAnsi="標楷體" w:hint="eastAsia"/>
+        </w:rPr>
+        <w:t>和</w:t>
+      </w:r>
+      <w:r>
+        <w:rPr>
+          <w:rFonts w:ascii="標楷體" w:eastAsia="標楷體" w:hAnsi="標楷體" w:hint="eastAsia"/>
+          <w:lang w:eastAsia="de-DE"/>
+        </w:rPr>
+        <w:t>「什麼」</w:t>
+      </w:r>
+      <w:r>
+        <w:rPr>
+          <w:rFonts w:ascii="標楷體" w:eastAsia="標楷體" w:hAnsi="標楷體" w:hint="eastAsia"/>
+        </w:rPr>
+        <w:t>的語句：</w:t>
+      </w:r>
+    </w:p>
+    <w:p>
+      <w:pPr>
+        <w:rPr>
+          <w:rFonts w:ascii="標楷體" w:eastAsia="標楷體" w:hAnsi="標楷體"/>
+        </w:rPr>
+      </w:pPr>
+    </w:p>
+    <w:p>
+      <w:pPr>
+        <w:ind w:firstLine="480"/>
+        <w:rPr>
+          <w:rFonts w:ascii="標楷體" w:eastAsia="標楷體" w:hAnsi="標楷體"/>
+        </w:rPr>
+      </w:pPr>
+      <w:r>
+        <w:rPr>
+          <w:rFonts w:ascii="標楷體" w:eastAsia="標楷體" w:hAnsi="標楷體"/>
+          <w:noProof/>
+        </w:rPr>
+        <w:drawing>
+          <wp:inline distT="0" distB="0" distL="0" distR="0" wp14:anchorId="0C963018" wp14:editId="78BFBD9D">
+            <wp:extent cx="4867275" cy="514330"/>
+            <wp:effectExtent l="0" t="0" r="0" b="635"/>
+            <wp:docPr id="1279327693" name="圖片 1"/>
+            <wp:cNvGraphicFramePr>
+              <a:graphicFrameLocks xmlns:a="http://schemas.openxmlformats.org/drawingml/2006/main" noChangeAspect="1"/>
+            </wp:cNvGraphicFramePr>
+            <a:graphic xmlns:a="http://schemas.openxmlformats.org/drawingml/2006/main">
+              <a:graphicData uri="http://schemas.openxmlformats.org/drawingml/2006/picture">
+                <pic:pic xmlns:pic="http://schemas.openxmlformats.org/drawingml/2006/picture">
+                  <pic:nvPicPr>
+                    <pic:cNvPr id="1279327693" name=""/>
+                    <pic:cNvPicPr/>
+                  </pic:nvPicPr>
+                  <pic:blipFill>
+                    <a:blip r:embed="rId7"/>
+                    <a:stretch>
+                      <a:fillRect/>
+                    </a:stretch>
+                  </pic:blipFill>
+                  <pic:spPr>
+                    <a:xfrm>
+                      <a:off x="0" y="0"/>
+                      <a:ext cx="5329866" cy="563212"/>
+                    </a:xfrm>
+                    <a:prstGeom prst="rect">
+                      <a:avLst/>
+                    </a:prstGeom>
+                  </pic:spPr>
+                </pic:pic>
+              </a:graphicData>
+            </a:graphic>
+          </wp:inline>
+        </w:drawing>
+      </w:r>
+    </w:p>
+    <w:p>
+      <w:pPr>
+        <w:rPr>
+          <w:rFonts w:ascii="標楷體" w:eastAsia="標楷體" w:hAnsi="標楷體"/>
+        </w:rPr>
+      </w:pPr>
+      <w:r>
+        <w:rPr>
+          <w:rFonts w:ascii="標楷體" w:eastAsia="標楷體" w:hAnsi="標楷體" w:hint="eastAsia"/>
+        </w:rPr>
+        <w:t>(</w:t>
+      </w:r>
+      <w:r>
+        <w:rPr>
+          <w:rFonts w:ascii="標楷體" w:eastAsia="標楷體" w:hAnsi="標楷體"/>
+        </w:rPr>
+        <w:t xml:space="preserve">Regex </w:t>
+      </w:r>
+      <w:r>
+        <w:rPr>
+          <w:rFonts w:ascii="標楷體" w:eastAsia="標楷體" w:hAnsi="標楷體" w:hint="eastAsia"/>
+        </w:rPr>
+        <w:t>含意</w:t>
+      </w:r>
+      <w:r>
+        <w:rPr>
+          <w:rFonts w:ascii="標楷體" w:eastAsia="標楷體" w:hAnsi="標楷體"/>
+        </w:rPr>
+        <w:t>)</w:t>
+      </w:r>
+    </w:p>
+    <w:p>
+      <w:pPr>
+        <w:rPr>
+          <w:rFonts w:ascii="標楷體" w:eastAsia="標楷體" w:hAnsi="標楷體" w:hint="eastAsia"/>
+        </w:rPr>
+      </w:pPr>
+      <w:r>
+        <w:rPr>
+          <w:rFonts w:ascii="標楷體" w:eastAsia="標楷體" w:hAnsi="標楷體" w:hint="eastAsia"/>
+        </w:rPr>
+        <w:t>抽取 「</w:t>
+      </w:r>
+      <w:r>
+        <w:rPr>
+          <w:rFonts w:ascii="標楷體" w:eastAsia="標楷體" w:hAnsi="標楷體"/>
+        </w:rPr>
+        <w:t>\n</w:t>
+      </w:r>
+      <w:r>
+        <w:rPr>
+          <w:rFonts w:ascii="標楷體" w:eastAsia="標楷體" w:hAnsi="標楷體" w:hint="eastAsia"/>
+        </w:rPr>
+        <w:t xml:space="preserve"> (空格)、</w:t>
+      </w:r>
+      <w:r>
+        <w:rPr>
+          <w:rFonts w:ascii="標楷體" w:eastAsia="標楷體" w:hAnsi="標楷體"/>
+        </w:rPr>
+        <w:t xml:space="preserve">……………. </w:t>
+      </w:r>
+      <w:r>
+        <w:rPr>
+          <w:rFonts w:ascii="標楷體" w:eastAsia="標楷體" w:hAnsi="標楷體" w:hint="eastAsia"/>
+        </w:rPr>
+        <w:t xml:space="preserve">誰 </w:t>
+      </w:r>
+      <w:r>
+        <w:rPr>
+          <w:rFonts w:ascii="標楷體" w:eastAsia="標楷體" w:hAnsi="標楷體"/>
+        </w:rPr>
+        <w:t>…………</w:t>
+      </w:r>
+      <w:r>
+        <w:rPr>
+          <w:rFonts w:ascii="標楷體" w:eastAsia="標楷體" w:hAnsi="標楷體" w:hint="eastAsia"/>
+        </w:rPr>
+        <w:t>」</w:t>
+      </w:r>
+    </w:p>
+    <w:p>
+      <w:pPr>
+        <w:ind w:firstLine="480"/>
+        <w:rPr>
+          <w:rFonts w:ascii="標楷體" w:eastAsia="標楷體" w:hAnsi="標楷體" w:hint="eastAsia"/>
+        </w:rPr>
+      </w:pPr>
+    </w:p>
+    <w:p>
+      <w:pPr>
+        <w:rPr>
+          <w:rFonts w:ascii="標楷體" w:eastAsia="標楷體" w:hAnsi="標楷體"/>
+        </w:rPr>
+      </w:pPr>
+      <w:r>
+        <w:rPr>
+          <w:rFonts w:ascii="標楷體" w:eastAsia="標楷體" w:hAnsi="標楷體" w:hint="eastAsia"/>
+        </w:rPr>
+        <w:t xml:space="preserve">此 </w:t>
+      </w:r>
+      <w:r>
+        <w:rPr>
+          <w:rFonts w:ascii="Times New Roman" w:eastAsia="標楷體" w:hAnsi="Times New Roman" w:cs="Times New Roman"/>
+        </w:rPr>
+        <w:t>.</w:t>
+      </w:r>
+      <w:r>
+        <w:rPr>
+          <w:rFonts w:ascii="Times New Roman" w:eastAsia="標楷體" w:hAnsi="Times New Roman" w:cs="Times New Roman"/>
+        </w:rPr>
+        <w:t>json</w:t>
+      </w:r>
+      <w:r>
+        <w:rPr>
+          <w:rFonts w:ascii="標楷體" w:eastAsia="標楷體" w:hAnsi="標楷體" w:hint="eastAsia"/>
+        </w:rPr>
+        <w:t>檔</w:t>
+      </w:r>
+      <w:r>
+        <w:rPr>
+          <w:rFonts w:ascii="標楷體" w:eastAsia="標楷體" w:hAnsi="標楷體" w:hint="eastAsia"/>
+        </w:rPr>
+        <w:t>包含</w:t>
+      </w:r>
+      <w:r>
+        <w:rPr>
+          <w:rFonts w:ascii="Times New Roman" w:eastAsia="標楷體" w:hAnsi="Times New Roman" w:cs="Times New Roman"/>
+        </w:rPr>
+        <w:t>Regex</w:t>
+      </w:r>
+      <w:r>
+        <w:rPr>
+          <w:rFonts w:ascii="標楷體" w:eastAsia="標楷體" w:hAnsi="標楷體" w:hint="eastAsia"/>
+        </w:rPr>
+        <w:t>正規表示式，旨在匹配包含「誰」和「什麼」</w:t>
+      </w:r>
+      <w:r>
+        <w:rPr>
+          <w:rFonts w:ascii="標楷體" w:eastAsia="標楷體" w:hAnsi="標楷體" w:hint="eastAsia"/>
+        </w:rPr>
+        <w:t>的句子</w:t>
+      </w:r>
+      <w:r>
+        <w:rPr>
+          <w:rFonts w:ascii="標楷體" w:eastAsia="標楷體" w:hAnsi="標楷體" w:hint="eastAsia"/>
+        </w:rPr>
+        <w:t>。這些模式考慮了各種字元和符號，包括數字、字母、中文字元、標點符號等，以涵蓋文本中可能存在的不同字元和排版方式，以確保匹配的準確性和全面性</w:t>
+      </w:r>
+      <w:r>
+        <w:rPr>
+          <w:rFonts w:ascii="標楷體" w:eastAsia="標楷體" w:hAnsi="標楷體" w:hint="eastAsia"/>
+        </w:rPr>
+        <w:t>。</w:t>
+      </w:r>
+      <w:r>
+        <w:rPr>
+          <w:rFonts w:ascii="標楷體" w:eastAsia="標楷體" w:hAnsi="標楷體" w:hint="eastAsia"/>
+        </w:rPr>
+        <w:t>目的是在文本中識別並提取包含目標詞彙的部分，以便進行進一步的文字處理和分析</w:t>
+      </w:r>
+      <w:r>
+        <w:rPr>
+          <w:rFonts w:ascii="標楷體" w:eastAsia="標楷體" w:hAnsi="標楷體" w:hint="eastAsia"/>
+        </w:rPr>
+        <w:t>，</w:t>
+      </w:r>
+      <w:r>
+        <w:rPr>
+          <w:rFonts w:ascii="標楷體" w:eastAsia="標楷體" w:hAnsi="標楷體" w:hint="eastAsia"/>
+        </w:rPr>
+        <w:t>在</w:t>
+      </w:r>
+      <w:r>
+        <w:rPr>
+          <w:rFonts w:ascii="標楷體" w:eastAsia="標楷體" w:hAnsi="標楷體" w:hint="eastAsia"/>
+        </w:rPr>
+        <w:t>應用</w:t>
+      </w:r>
+      <w:r>
+        <w:rPr>
+          <w:rFonts w:ascii="標楷體" w:eastAsia="標楷體" w:hAnsi="標楷體" w:hint="eastAsia"/>
+        </w:rPr>
+        <w:t>大規模語料庫時</w:t>
+      </w:r>
+      <w:r>
+        <w:rPr>
+          <w:rFonts w:ascii="標楷體" w:eastAsia="標楷體" w:hAnsi="標楷體" w:hint="eastAsia"/>
+        </w:rPr>
+        <w:t>，</w:t>
+      </w:r>
+      <w:r>
+        <w:rPr>
+          <w:rFonts w:ascii="標楷體" w:eastAsia="標楷體" w:hAnsi="標楷體" w:hint="eastAsia"/>
+        </w:rPr>
+        <w:t>提高文字處理的效率和準確性。</w:t>
+      </w:r>
+    </w:p>
+    <w:p>
+      <w:pPr>
+        <w:rPr>
+          <w:rFonts w:ascii="標楷體" w:eastAsia="標楷體" w:hAnsi="標楷體"/>
+        </w:rPr>
+      </w:pPr>
+    </w:p>
+    <w:p>
+      <w:pPr>
+        <w:pStyle w:val="a7"/>
+        <w:numPr>
+          <w:ilvl w:val="0"/>
+          <w:numId w:val="4"/>
+        </w:numPr>
+        <w:ind w:leftChars="0"/>
+        <w:rPr>
+          <w:rFonts w:ascii="標楷體" w:eastAsia="標楷體" w:hAnsi="標楷體"/>
+        </w:rPr>
+      </w:pPr>
+      <w:r>
+        <w:rPr>
+          <w:rFonts w:ascii="標楷體" w:eastAsia="標楷體" w:hAnsi="標楷體" w:hint="eastAsia"/>
+        </w:rPr>
+        <w:t>將</w:t>
+      </w:r>
+      <w:r>
+        <w:rPr>
+          <w:rFonts w:ascii="標楷體" w:eastAsia="標楷體" w:hAnsi="標楷體" w:hint="eastAsia"/>
+        </w:rPr>
+        <w:t>篩選出的包含</w:t>
+      </w:r>
+      <w:r>
+        <w:rPr>
+          <w:rFonts w:ascii="標楷體" w:eastAsia="標楷體" w:hAnsi="標楷體" w:hint="eastAsia"/>
+        </w:rPr>
+        <w:t>「</w:t>
+      </w:r>
+      <w:r>
+        <w:rPr>
+          <w:rFonts w:ascii="標楷體" w:eastAsia="標楷體" w:hAnsi="標楷體" w:hint="eastAsia"/>
+        </w:rPr>
+        <w:t>誰</w:t>
+      </w:r>
+      <w:r>
+        <w:rPr>
+          <w:rFonts w:ascii="標楷體" w:eastAsia="標楷體" w:hAnsi="標楷體" w:hint="eastAsia"/>
+        </w:rPr>
+        <w:t>」</w:t>
+      </w:r>
+      <w:r>
+        <w:rPr>
+          <w:rFonts w:ascii="標楷體" w:eastAsia="標楷體" w:hAnsi="標楷體" w:hint="eastAsia"/>
+        </w:rPr>
+        <w:t>和</w:t>
+      </w:r>
+      <w:r>
+        <w:rPr>
+          <w:rFonts w:ascii="標楷體" w:eastAsia="標楷體" w:hAnsi="標楷體" w:hint="eastAsia"/>
+        </w:rPr>
+        <w:t>「</w:t>
+      </w:r>
+      <w:r>
+        <w:rPr>
+          <w:rFonts w:ascii="標楷體" w:eastAsia="標楷體" w:hAnsi="標楷體" w:hint="eastAsia"/>
+        </w:rPr>
+        <w:t>什麼</w:t>
+      </w:r>
+      <w:r>
+        <w:rPr>
+          <w:rFonts w:ascii="標楷體" w:eastAsia="標楷體" w:hAnsi="標楷體" w:hint="eastAsia"/>
+        </w:rPr>
+        <w:t>」</w:t>
+      </w:r>
+      <w:r>
+        <w:rPr>
+          <w:rFonts w:ascii="標楷體" w:eastAsia="標楷體" w:hAnsi="標楷體" w:hint="eastAsia"/>
+        </w:rPr>
+        <w:t>的語句整理並儲存到新的文字檔案中：</w:t>
+      </w:r>
+    </w:p>
+    <w:p>
+      <w:pPr>
+        <w:rPr>
+          <w:rFonts w:ascii="標楷體" w:eastAsia="標楷體" w:hAnsi="標楷體"/>
+        </w:rPr>
+      </w:pPr>
+    </w:p>
+    <w:p>
+      <w:pPr>
+        <w:rPr>
+          <w:rFonts w:ascii="標楷體" w:eastAsia="標楷體" w:hAnsi="標楷體"/>
+        </w:rPr>
+      </w:pPr>
+    </w:p>
+    <w:p>
+      <w:pPr>
+        <w:rPr>
+          <w:rFonts w:ascii="標楷體" w:eastAsia="標楷體" w:hAnsi="標楷體"/>
+        </w:rPr>
+      </w:pPr>
+      <w:r>
+        <w:rPr>
+          <w:rFonts w:ascii="標楷體" w:eastAsia="標楷體" w:hAnsi="標楷體" w:hint="eastAsia"/>
+        </w:rPr>
+        <w:t>導入了</w:t>
+      </w:r>
+      <w:r>
+        <w:rPr>
+          <w:rFonts w:ascii="Times New Roman" w:eastAsia="標楷體" w:hAnsi="Times New Roman" w:cs="Times New Roman"/>
+        </w:rPr>
+        <w:t>Regex</w:t>
+      </w:r>
+      <w:r>
+        <w:rPr>
+          <w:rFonts w:ascii="標楷體" w:eastAsia="標楷體" w:hAnsi="標楷體" w:hint="eastAsia"/>
+        </w:rPr>
+        <w:t>正規表示式模組和</w:t>
+      </w:r>
+      <w:r>
+        <w:rPr>
+          <w:rFonts w:ascii="Times New Roman" w:eastAsia="標楷體" w:hAnsi="Times New Roman" w:cs="Times New Roman"/>
+        </w:rPr>
+        <w:t>.</w:t>
+      </w:r>
+      <w:r>
+        <w:rPr>
+          <w:rFonts w:ascii="Times New Roman" w:eastAsia="標楷體" w:hAnsi="Times New Roman" w:cs="Times New Roman"/>
+        </w:rPr>
+        <w:t>json</w:t>
+      </w:r>
+      <w:r>
+        <w:rPr>
+          <w:rFonts w:ascii="標楷體" w:eastAsia="標楷體" w:hAnsi="標楷體" w:hint="eastAsia"/>
+        </w:rPr>
+        <w:t>文件，以處理平衡語料庫的排版問題。這包括處理句子被分行切開的情況、移除重複</w:t>
       </w:r>
       <w:bookmarkStart w:id="0" w:name="_GoBack"/>
       <w:bookmarkEnd w:id="0"/>
-    </w:p>
+      <w:r>
+        <w:rPr>
+          <w:rFonts w:ascii="標楷體" w:eastAsia="標楷體" w:hAnsi="標楷體" w:hint="eastAsia"/>
+        </w:rPr>
+        <w:t>的語料、以及處理同時出現多個目標詞彙的情況。然後，將整理過後包含目標詞彙的句子抽取出來，並放入新建立的文字檔案中。</w:t>
+      </w:r>
+      <w:r>
+        <w:rPr>
+          <w:rFonts w:ascii="標楷體" w:eastAsia="標楷體" w:hAnsi="標楷體" w:hint="eastAsia"/>
+        </w:rPr>
+        <w:t>除此之</w:t>
+      </w:r>
+      <w:r>
+        <w:rPr>
+          <w:rFonts w:ascii="標楷體" w:eastAsia="標楷體" w:hAnsi="標楷體" w:hint="eastAsia"/>
+        </w:rPr>
+        <w:t>外，主程式會輸出原始語料的句子數量、原始完整語料以及最終處理過後的語料，以便進行進一步比對和檢查。</w:t>
+      </w:r>
+    </w:p>
+    <w:p>
+      <w:pPr>
+        <w:rPr>
+          <w:rFonts w:ascii="標楷體" w:eastAsia="標楷體" w:hAnsi="標楷體" w:hint="eastAsia"/>
+        </w:rPr>
+      </w:pPr>
+    </w:p>
+    <w:p>
+      <w:pPr>
+        <w:rPr>
+          <w:rFonts w:ascii="標楷體" w:eastAsia="標楷體" w:hAnsi="標楷體"/>
+        </w:rPr>
+      </w:pPr>
+      <w:r>
+        <w:rPr>
+          <w:rFonts w:ascii="標楷體" w:eastAsia="標楷體" w:hAnsi="標楷體" w:hint="eastAsia"/>
+        </w:rPr>
+        <w:t>這段</w:t>
+      </w:r>
+      <w:r>
+        <w:rPr>
+          <w:rFonts w:ascii="Times New Roman" w:eastAsia="標楷體" w:hAnsi="Times New Roman" w:cs="Times New Roman"/>
+        </w:rPr>
+        <w:t>Python</w:t>
+      </w:r>
+      <w:r>
+        <w:rPr>
+          <w:rFonts w:ascii="標楷體" w:eastAsia="標楷體" w:hAnsi="標楷體" w:hint="eastAsia"/>
+        </w:rPr>
+        <w:t>程式碼的編寫旨在處理文字語料，它採用</w:t>
+      </w:r>
+      <w:r>
+        <w:rPr>
+          <w:rFonts w:ascii="Times New Roman" w:eastAsia="標楷體" w:hAnsi="Times New Roman" w:cs="Times New Roman"/>
+        </w:rPr>
+        <w:t>Regex</w:t>
+      </w:r>
+      <w:r>
+        <w:rPr>
+          <w:rFonts w:ascii="標楷體" w:eastAsia="標楷體" w:hAnsi="標楷體" w:hint="eastAsia"/>
+        </w:rPr>
+        <w:t>正規表示式來抽取文字的特定部分，並將抽取結果記錄到新的文字檔案中。</w:t>
+      </w:r>
+    </w:p>
+    <w:p>
+      <w:pPr>
+        <w:rPr>
+          <w:rFonts w:ascii="標楷體" w:eastAsia="標楷體" w:hAnsi="標楷體"/>
+        </w:rPr>
+      </w:pPr>
+    </w:p>
+    <w:p>
+      <w:pPr>
+        <w:rPr>
+          <w:rFonts w:ascii="標楷體" w:eastAsia="標楷體" w:hAnsi="標楷體"/>
+        </w:rPr>
+      </w:pPr>
+      <w:r>
+        <w:rPr>
+          <w:rFonts w:ascii="標楷體" w:eastAsia="標楷體" w:hAnsi="標楷體"/>
+          <w:noProof/>
+        </w:rPr>
+        <w:lastRenderedPageBreak/>
+        <w:drawing>
+          <wp:inline distT="0" distB="0" distL="0" distR="0" wp14:anchorId="6EDA3960" wp14:editId="44D81621">
+            <wp:extent cx="5274310" cy="1035050"/>
+            <wp:effectExtent l="0" t="0" r="2540" b="0"/>
+            <wp:docPr id="1" name="圖片 1"/>
+            <wp:cNvGraphicFramePr>
+              <a:graphicFrameLocks xmlns:a="http://schemas.openxmlformats.org/drawingml/2006/main" noChangeAspect="1"/>
+            </wp:cNvGraphicFramePr>
+            <a:graphic xmlns:a="http://schemas.openxmlformats.org/drawingml/2006/main">
+              <a:graphicData uri="http://schemas.openxmlformats.org/drawingml/2006/picture">
+                <pic:pic xmlns:pic="http://schemas.openxmlformats.org/drawingml/2006/picture">
+                  <pic:nvPicPr>
+                    <pic:cNvPr id="1" name=""/>
+                    <pic:cNvPicPr/>
+                  </pic:nvPicPr>
+                  <pic:blipFill>
+                    <a:blip r:embed="rId8"/>
+                    <a:stretch>
+                      <a:fillRect/>
+                    </a:stretch>
+                  </pic:blipFill>
+                  <pic:spPr>
+                    <a:xfrm>
+                      <a:off x="0" y="0"/>
+                      <a:ext cx="5274310" cy="1035050"/>
+                    </a:xfrm>
+                    <a:prstGeom prst="rect">
+                      <a:avLst/>
+                    </a:prstGeom>
+                  </pic:spPr>
+                </pic:pic>
+              </a:graphicData>
+            </a:graphic>
+          </wp:inline>
+        </w:drawing>
+      </w:r>
+    </w:p>
+    <w:p>
+      <w:pPr>
+        <w:rPr>
+          <w:rFonts w:ascii="標楷體" w:eastAsia="標楷體" w:hAnsi="標楷體"/>
+        </w:rPr>
+      </w:pPr>
+    </w:p>
+    <w:p>
+      <w:pPr>
+        <w:rPr>
+          <w:rFonts w:ascii="標楷體" w:eastAsia="標楷體" w:hAnsi="標楷體"/>
+        </w:rPr>
+      </w:pPr>
+      <w:r>
+        <w:rPr>
+          <w:rFonts w:ascii="標楷體" w:eastAsia="標楷體" w:hAnsi="標楷體"/>
+          <w:noProof/>
+        </w:rPr>
+        <w:drawing>
+          <wp:inline distT="0" distB="0" distL="0" distR="0" wp14:anchorId="30D5CC60" wp14:editId="150E574B">
+            <wp:extent cx="6366510" cy="1016758"/>
+            <wp:effectExtent l="0" t="0" r="0" b="0"/>
+            <wp:docPr id="3" name="圖片 3"/>
+            <wp:cNvGraphicFramePr>
+              <a:graphicFrameLocks xmlns:a="http://schemas.openxmlformats.org/drawingml/2006/main" noChangeAspect="1"/>
+            </wp:cNvGraphicFramePr>
+            <a:graphic xmlns:a="http://schemas.openxmlformats.org/drawingml/2006/main">
+              <a:graphicData uri="http://schemas.openxmlformats.org/drawingml/2006/picture">
+                <pic:pic xmlns:pic="http://schemas.openxmlformats.org/drawingml/2006/picture">
+                  <pic:nvPicPr>
+                    <pic:cNvPr id="1" name=""/>
+                    <pic:cNvPicPr/>
+                  </pic:nvPicPr>
+                  <pic:blipFill>
+                    <a:blip r:embed="rId9"/>
+                    <a:stretch>
+                      <a:fillRect/>
+                    </a:stretch>
+                  </pic:blipFill>
+                  <pic:spPr>
+                    <a:xfrm>
+                      <a:off x="0" y="0"/>
+                      <a:ext cx="6654659" cy="1062777"/>
+                    </a:xfrm>
+                    <a:prstGeom prst="rect">
+                      <a:avLst/>
+                    </a:prstGeom>
+                  </pic:spPr>
+                </pic:pic>
+              </a:graphicData>
+            </a:graphic>
+          </wp:inline>
+        </w:drawing>
+      </w:r>
+    </w:p>
+    <w:p>
+      <w:pPr>
+        <w:rPr>
+          <w:rFonts w:ascii="標楷體" w:eastAsia="標楷體" w:hAnsi="標楷體"/>
+        </w:rPr>
+      </w:pPr>
+    </w:p>
+    <w:p>
+      <w:pPr>
+        <w:rPr>
+          <w:rFonts w:ascii="標楷體" w:eastAsia="標楷體" w:hAnsi="標楷體"/>
+        </w:rPr>
+      </w:pPr>
+      <w:r>
+        <w:rPr>
+          <w:rFonts w:ascii="標楷體" w:eastAsia="標楷體" w:hAnsi="標楷體"/>
+          <w:noProof/>
+        </w:rPr>
+        <w:drawing>
+          <wp:inline distT="0" distB="0" distL="0" distR="0" wp14:anchorId="6237989C" wp14:editId="09E673A3">
+            <wp:extent cx="5274310" cy="1030605"/>
+            <wp:effectExtent l="0" t="0" r="2540" b="0"/>
+            <wp:docPr id="4" name="圖片 4"/>
+            <wp:cNvGraphicFramePr>
+              <a:graphicFrameLocks xmlns:a="http://schemas.openxmlformats.org/drawingml/2006/main" noChangeAspect="1"/>
+            </wp:cNvGraphicFramePr>
+            <a:graphic xmlns:a="http://schemas.openxmlformats.org/drawingml/2006/main">
+              <a:graphicData uri="http://schemas.openxmlformats.org/drawingml/2006/picture">
+                <pic:pic xmlns:pic="http://schemas.openxmlformats.org/drawingml/2006/picture">
+                  <pic:nvPicPr>
+                    <pic:cNvPr id="1" name=""/>
+                    <pic:cNvPicPr/>
+                  </pic:nvPicPr>
+                  <pic:blipFill>
+                    <a:blip r:embed="rId10"/>
+                    <a:stretch>
+                      <a:fillRect/>
+                    </a:stretch>
+                  </pic:blipFill>
+                  <pic:spPr>
+                    <a:xfrm>
+                      <a:off x="0" y="0"/>
+                      <a:ext cx="5274310" cy="1030605"/>
+                    </a:xfrm>
+                    <a:prstGeom prst="rect">
+                      <a:avLst/>
+                    </a:prstGeom>
+                  </pic:spPr>
+                </pic:pic>
+              </a:graphicData>
+            </a:graphic>
+          </wp:inline>
+        </w:drawing>
+      </w:r>
+    </w:p>
+    <w:p>
+      <w:pPr>
+        <w:rPr>
+          <w:rFonts w:ascii="標楷體" w:eastAsia="標楷體" w:hAnsi="標楷體"/>
+        </w:rPr>
+      </w:pPr>
+    </w:p>
+    <w:p>
+      <w:pPr>
+        <w:rPr>
+          <w:rFonts w:ascii="標楷體" w:eastAsia="標楷體" w:hAnsi="標楷體"/>
+        </w:rPr>
+      </w:pPr>
+      <w:r>
+        <w:rPr>
+          <w:rFonts w:ascii="標楷體" w:eastAsia="標楷體" w:hAnsi="標楷體"/>
+          <w:noProof/>
+        </w:rPr>
+        <w:drawing>
+          <wp:inline distT="0" distB="0" distL="0" distR="0" wp14:anchorId="68EEFB52" wp14:editId="332C6117">
+            <wp:extent cx="5274310" cy="1186180"/>
+            <wp:effectExtent l="0" t="0" r="2540" b="0"/>
+            <wp:docPr id="5" name="圖片 5"/>
+            <wp:cNvGraphicFramePr>
+              <a:graphicFrameLocks xmlns:a="http://schemas.openxmlformats.org/drawingml/2006/main" noChangeAspect="1"/>
+            </wp:cNvGraphicFramePr>
+            <a:graphic xmlns:a="http://schemas.openxmlformats.org/drawingml/2006/main">
+              <a:graphicData uri="http://schemas.openxmlformats.org/drawingml/2006/picture">
+                <pic:pic xmlns:pic="http://schemas.openxmlformats.org/drawingml/2006/picture">
+                  <pic:nvPicPr>
+                    <pic:cNvPr id="1" name=""/>
+                    <pic:cNvPicPr/>
+                  </pic:nvPicPr>
+                  <pic:blipFill>
+                    <a:blip r:embed="rId11"/>
+                    <a:stretch>
+                      <a:fillRect/>
+                    </a:stretch>
+                  </pic:blipFill>
+                  <pic:spPr>
+                    <a:xfrm>
+                      <a:off x="0" y="0"/>
+                      <a:ext cx="5274310" cy="1186180"/>
+                    </a:xfrm>
+                    <a:prstGeom prst="rect">
+                      <a:avLst/>
+                    </a:prstGeom>
+                  </pic:spPr>
+                </pic:pic>
+              </a:graphicData>
+            </a:graphic>
+          </wp:inline>
+        </w:drawing>
+      </w:r>
+    </w:p>
+    <w:p>
+      <w:pPr>
+        <w:rPr>
+          <w:rFonts w:ascii="標楷體" w:eastAsia="標楷體" w:hAnsi="標楷體"/>
+        </w:rPr>
+      </w:pPr>
+    </w:p>
+    <w:p>
+      <w:pPr>
+        <w:rPr>
+          <w:rFonts w:ascii="標楷體" w:eastAsia="標楷體" w:hAnsi="標楷體"/>
+        </w:rPr>
+      </w:pPr>
+      <w:r>
+        <w:rPr>
+          <w:rFonts w:ascii="標楷體" w:eastAsia="標楷體" w:hAnsi="標楷體"/>
+          <w:noProof/>
+        </w:rPr>
+        <w:drawing>
+          <wp:inline distT="0" distB="0" distL="0" distR="0" wp14:anchorId="48958333" wp14:editId="2AD71F2F">
+            <wp:extent cx="5274310" cy="1581150"/>
+            <wp:effectExtent l="0" t="0" r="2540" b="0"/>
+            <wp:docPr id="6" name="圖片 6"/>
+            <wp:cNvGraphicFramePr>
+              <a:graphicFrameLocks xmlns:a="http://schemas.openxmlformats.org/drawingml/2006/main" noChangeAspect="1"/>
+            </wp:cNvGraphicFramePr>
+            <a:graphic xmlns:a="http://schemas.openxmlformats.org/drawingml/2006/main">
+              <a:graphicData uri="http://schemas.openxmlformats.org/drawingml/2006/picture">
+                <pic:pic xmlns:pic="http://schemas.openxmlformats.org/drawingml/2006/picture">
+                  <pic:nvPicPr>
+                    <pic:cNvPr id="1" name=""/>
+                    <pic:cNvPicPr/>
+                  </pic:nvPicPr>
+                  <pic:blipFill>
+                    <a:blip r:embed="rId12"/>
+                    <a:stretch>
+                      <a:fillRect/>
+                    </a:stretch>
+                  </pic:blipFill>
+                  <pic:spPr>
+                    <a:xfrm>
+                      <a:off x="0" y="0"/>
+                      <a:ext cx="5274310" cy="1581150"/>
+                    </a:xfrm>
+                    <a:prstGeom prst="rect">
+                      <a:avLst/>
+                    </a:prstGeom>
+                  </pic:spPr>
+                </pic:pic>
+              </a:graphicData>
+            </a:graphic>
+          </wp:inline>
+        </w:drawing>
+      </w:r>
+    </w:p>
+    <w:p>
+      <w:pPr>
+        <w:rPr>
+          <w:rFonts w:ascii="標楷體" w:eastAsia="標楷體" w:hAnsi="標楷體"/>
+        </w:rPr>
+      </w:pPr>
+    </w:p>
+    <w:p>
+      <w:pPr>
+        <w:rPr>
+          <w:rFonts w:ascii="標楷體" w:eastAsia="標楷體" w:hAnsi="標楷體"/>
+        </w:rPr>
+      </w:pPr>
+      <w:r>
+        <w:rPr>
+          <w:rFonts w:ascii="標楷體" w:eastAsia="標楷體" w:hAnsi="標楷體"/>
+          <w:noProof/>
+        </w:rPr>
+        <w:drawing>
+          <wp:inline distT="0" distB="0" distL="0" distR="0" wp14:anchorId="19D417E2" wp14:editId="78A4E95A">
+            <wp:extent cx="3467584" cy="933580"/>
+            <wp:effectExtent l="0" t="0" r="0" b="0"/>
+            <wp:docPr id="7" name="圖片 7"/>
+            <wp:cNvGraphicFramePr>
+              <a:graphicFrameLocks xmlns:a="http://schemas.openxmlformats.org/drawingml/2006/main" noChangeAspect="1"/>
+            </wp:cNvGraphicFramePr>
+            <a:graphic xmlns:a="http://schemas.openxmlformats.org/drawingml/2006/main">
+              <a:graphicData uri="http://schemas.openxmlformats.org/drawingml/2006/picture">
+                <pic:pic xmlns:pic="http://schemas.openxmlformats.org/drawingml/2006/picture">
+                  <pic:nvPicPr>
+                    <pic:cNvPr id="1" name=""/>
+                    <pic:cNvPicPr/>
+                  </pic:nvPicPr>
+                  <pic:blipFill>
+                    <a:blip r:embed="rId13"/>
+                    <a:stretch>
+                      <a:fillRect/>
+                    </a:stretch>
+                  </pic:blipFill>
+                  <pic:spPr>
+                    <a:xfrm>
+                      <a:off x="0" y="0"/>
+                      <a:ext cx="3467584" cy="933580"/>
+                    </a:xfrm>
+                    <a:prstGeom prst="rect">
+                      <a:avLst/>
+                    </a:prstGeom>
+                  </pic:spPr>
+                </pic:pic>
+              </a:graphicData>
+            </a:graphic>
+          </wp:inline>
+        </w:drawing>
+      </w:r>
+    </w:p>
+    <w:p/>
     <w:sectPr>
       <w:pgSz w:w="11906" w:h="16838"/>
       <w:pgMar w:top="1440" w:right="1800" w:bottom="1440" w:left="1800" w:header="851" w:footer="992" w:gutter="0"/>
@@ -23,6 +1103,361 @@
     </w:sectPr>
   </w:body>
 </w:document>
+</file>
+
+<file path=word/endnotes.xml><?xml version="1.0" encoding="utf-8"?>
+<w:endnotes xmlns:wpc="http://schemas.microsoft.com/office/word/2010/wordprocessingCanvas" xmlns:cx="http://schemas.microsoft.com/office/drawing/2014/chartex" xmlns:mc="http://schemas.openxmlformats.org/markup-compatibility/2006" xmlns:o="urn:schemas-microsoft-com:office:office" xmlns:r="http://schemas.openxmlformats.org/officeDocument/2006/relationships" xmlns:m="http://schemas.openxmlformats.org/officeDocument/2006/math" xmlns:v="urn:schemas-microsoft-com:vml" xmlns:wp14="http://schemas.microsoft.com/office/word/2010/wordprocessingDrawing" xmlns:wp="http://schemas.openxmlformats.org/drawingml/2006/wordprocessingDrawing" xmlns:w10="urn:schemas-microsoft-com:office:word" xmlns:w="http://schemas.openxmlformats.org/wordprocessingml/2006/main" xmlns:w14="http://schemas.microsoft.com/office/word/2010/wordml" xmlns:w15="http://schemas.microsoft.com/office/word/2012/wordml" xmlns:w16se="http://schemas.microsoft.com/office/word/2015/wordml/symex" xmlns:wpg="http://schemas.microsoft.com/office/word/2010/wordprocessingGroup" xmlns:wpi="http://schemas.microsoft.com/office/word/2010/wordprocessingInk" xmlns:wne="http://schemas.microsoft.com/office/word/2006/wordml" xmlns:wps="http://schemas.microsoft.com/office/word/2010/wordprocessingShape" mc:Ignorable="w14 w15 w16se wp14">
+  <w:endnote w:type="separator" w:id="-1">
+    <w:p>
+      <w:r>
+        <w:separator/>
+      </w:r>
+    </w:p>
+  </w:endnote>
+  <w:endnote w:type="continuationSeparator" w:id="0">
+    <w:p>
+      <w:r>
+        <w:continuationSeparator/>
+      </w:r>
+    </w:p>
+  </w:endnote>
+</w:endnotes>
+</file>
+
+<file path=word/footnotes.xml><?xml version="1.0" encoding="utf-8"?>
+<w:footnotes xmlns:wpc="http://schemas.microsoft.com/office/word/2010/wordprocessingCanvas" xmlns:cx="http://schemas.microsoft.com/office/drawing/2014/chartex" xmlns:mc="http://schemas.openxmlformats.org/markup-compatibility/2006" xmlns:o="urn:schemas-microsoft-com:office:office" xmlns:r="http://schemas.openxmlformats.org/officeDocument/2006/relationships" xmlns:m="http://schemas.openxmlformats.org/officeDocument/2006/math" xmlns:v="urn:schemas-microsoft-com:vml" xmlns:wp14="http://schemas.microsoft.com/office/word/2010/wordprocessingDrawing" xmlns:wp="http://schemas.openxmlformats.org/drawingml/2006/wordprocessingDrawing" xmlns:w10="urn:schemas-microsoft-com:office:word" xmlns:w="http://schemas.openxmlformats.org/wordprocessingml/2006/main" xmlns:w14="http://schemas.microsoft.com/office/word/2010/wordml" xmlns:w15="http://schemas.microsoft.com/office/word/2012/wordml" xmlns:w16se="http://schemas.microsoft.com/office/word/2015/wordml/symex" xmlns:wpg="http://schemas.microsoft.com/office/word/2010/wordprocessingGroup" xmlns:wpi="http://schemas.microsoft.com/office/word/2010/wordprocessingInk" xmlns:wne="http://schemas.microsoft.com/office/word/2006/wordml" xmlns:wps="http://schemas.microsoft.com/office/word/2010/wordprocessingShape" mc:Ignorable="w14 w15 w16se wp14">
+  <w:footnote w:type="separator" w:id="-1">
+    <w:p>
+      <w:r>
+        <w:separator/>
+      </w:r>
+    </w:p>
+  </w:footnote>
+  <w:footnote w:type="continuationSeparator" w:id="0">
+    <w:p>
+      <w:r>
+        <w:continuationSeparator/>
+      </w:r>
+    </w:p>
+  </w:footnote>
+</w:footnotes>
+</file>
+
+<file path=word/numbering.xml><?xml version="1.0" encoding="utf-8"?>
+<w:numbering xmlns:wpc="http://schemas.microsoft.com/office/word/2010/wordprocessingCanvas" xmlns:cx="http://schemas.microsoft.com/office/drawing/2014/chartex" xmlns:mc="http://schemas.openxmlformats.org/markup-compatibility/2006" xmlns:o="urn:schemas-microsoft-com:office:office" xmlns:r="http://schemas.openxmlformats.org/officeDocument/2006/relationships" xmlns:m="http://schemas.openxmlformats.org/officeDocument/2006/math" xmlns:v="urn:schemas-microsoft-com:vml" xmlns:wp14="http://schemas.microsoft.com/office/word/2010/wordprocessingDrawing" xmlns:wp="http://schemas.openxmlformats.org/drawingml/2006/wordprocessingDrawing" xmlns:w10="urn:schemas-microsoft-com:office:word" xmlns:w="http://schemas.openxmlformats.org/wordprocessingml/2006/main" xmlns:w14="http://schemas.microsoft.com/office/word/2010/wordml" xmlns:w15="http://schemas.microsoft.com/office/word/2012/wordml" xmlns:w16se="http://schemas.microsoft.com/office/word/2015/wordml/symex" xmlns:wpg="http://schemas.microsoft.com/office/word/2010/wordprocessingGroup" xmlns:wpi="http://schemas.microsoft.com/office/word/2010/wordprocessingInk" xmlns:wne="http://schemas.microsoft.com/office/word/2006/wordml" xmlns:wps="http://schemas.microsoft.com/office/word/2010/wordprocessingShape" mc:Ignorable="w14 w15 w16se wp14">
+  <w:abstractNum w:abstractNumId="0" w15:restartNumberingAfterBreak="0">
+    <w:nsid w:val="476F2BFB"/>
+    <w:multiLevelType w:val="hybridMultilevel"/>
+    <w:tmpl w:val="77C8C2A6"/>
+    <w:lvl w:ilvl="0" w:tplc="015EDCCE">
+      <w:start w:val="1"/>
+      <w:numFmt w:val="decimal"/>
+      <w:lvlText w:val="%1."/>
+      <w:lvlJc w:val="left"/>
+      <w:pPr>
+        <w:ind w:left="360" w:hanging="360"/>
+      </w:pPr>
+      <w:rPr>
+        <w:rFonts w:hint="default"/>
+      </w:rPr>
+    </w:lvl>
+    <w:lvl w:ilvl="1" w:tplc="04090019" w:tentative="1">
+      <w:start w:val="1"/>
+      <w:numFmt w:val="ideographTraditional"/>
+      <w:lvlText w:val="%2、"/>
+      <w:lvlJc w:val="left"/>
+      <w:pPr>
+        <w:ind w:left="960" w:hanging="480"/>
+      </w:pPr>
+    </w:lvl>
+    <w:lvl w:ilvl="2" w:tplc="0409001B" w:tentative="1">
+      <w:start w:val="1"/>
+      <w:numFmt w:val="lowerRoman"/>
+      <w:lvlText w:val="%3."/>
+      <w:lvlJc w:val="right"/>
+      <w:pPr>
+        <w:ind w:left="1440" w:hanging="480"/>
+      </w:pPr>
+    </w:lvl>
+    <w:lvl w:ilvl="3" w:tplc="0409000F" w:tentative="1">
+      <w:start w:val="1"/>
+      <w:numFmt w:val="decimal"/>
+      <w:lvlText w:val="%4."/>
+      <w:lvlJc w:val="left"/>
+      <w:pPr>
+        <w:ind w:left="1920" w:hanging="480"/>
+      </w:pPr>
+    </w:lvl>
+    <w:lvl w:ilvl="4" w:tplc="04090019" w:tentative="1">
+      <w:start w:val="1"/>
+      <w:numFmt w:val="ideographTraditional"/>
+      <w:lvlText w:val="%5、"/>
+      <w:lvlJc w:val="left"/>
+      <w:pPr>
+        <w:ind w:left="2400" w:hanging="480"/>
+      </w:pPr>
+    </w:lvl>
+    <w:lvl w:ilvl="5" w:tplc="0409001B" w:tentative="1">
+      <w:start w:val="1"/>
+      <w:numFmt w:val="lowerRoman"/>
+      <w:lvlText w:val="%6."/>
+      <w:lvlJc w:val="right"/>
+      <w:pPr>
+        <w:ind w:left="2880" w:hanging="480"/>
+      </w:pPr>
+    </w:lvl>
+    <w:lvl w:ilvl="6" w:tplc="0409000F" w:tentative="1">
+      <w:start w:val="1"/>
+      <w:numFmt w:val="decimal"/>
+      <w:lvlText w:val="%7."/>
+      <w:lvlJc w:val="left"/>
+      <w:pPr>
+        <w:ind w:left="3360" w:hanging="480"/>
+      </w:pPr>
+    </w:lvl>
+    <w:lvl w:ilvl="7" w:tplc="04090019" w:tentative="1">
+      <w:start w:val="1"/>
+      <w:numFmt w:val="ideographTraditional"/>
+      <w:lvlText w:val="%8、"/>
+      <w:lvlJc w:val="left"/>
+      <w:pPr>
+        <w:ind w:left="3840" w:hanging="480"/>
+      </w:pPr>
+    </w:lvl>
+    <w:lvl w:ilvl="8" w:tplc="0409001B" w:tentative="1">
+      <w:start w:val="1"/>
+      <w:numFmt w:val="lowerRoman"/>
+      <w:lvlText w:val="%9."/>
+      <w:lvlJc w:val="right"/>
+      <w:pPr>
+        <w:ind w:left="4320" w:hanging="480"/>
+      </w:pPr>
+    </w:lvl>
+  </w:abstractNum>
+  <w:abstractNum w:abstractNumId="1" w15:restartNumberingAfterBreak="0">
+    <w:nsid w:val="62F105D4"/>
+    <w:multiLevelType w:val="multilevel"/>
+    <w:tmpl w:val="B1D610EA"/>
+    <w:lvl w:ilvl="0">
+      <w:start w:val="1"/>
+      <w:numFmt w:val="decimal"/>
+      <w:pStyle w:val="List-4"/>
+      <w:lvlText w:val="[%1]"/>
+      <w:lvlJc w:val="left"/>
+      <w:pPr>
+        <w:tabs>
+          <w:tab w:val="num" w:pos="0"/>
+        </w:tabs>
+        <w:ind w:left="567" w:hanging="567"/>
+      </w:pPr>
+      <w:rPr>
+        <w:rFonts w:ascii="Times New Roman" w:hAnsi="Times New Roman" w:cs="Times New Roman"/>
+        <w:b w:val="0"/>
+        <w:bCs/>
+      </w:rPr>
+    </w:lvl>
+    <w:lvl w:ilvl="1">
+      <w:start w:val="1"/>
+      <w:numFmt w:val="ideographTraditional"/>
+      <w:lvlText w:val="%2、"/>
+      <w:lvlJc w:val="left"/>
+      <w:pPr>
+        <w:tabs>
+          <w:tab w:val="num" w:pos="0"/>
+        </w:tabs>
+        <w:ind w:left="960" w:hanging="480"/>
+      </w:pPr>
+    </w:lvl>
+    <w:lvl w:ilvl="2">
+      <w:start w:val="1"/>
+      <w:numFmt w:val="lowerRoman"/>
+      <w:lvlText w:val="%3."/>
+      <w:lvlJc w:val="right"/>
+      <w:pPr>
+        <w:tabs>
+          <w:tab w:val="num" w:pos="0"/>
+        </w:tabs>
+        <w:ind w:left="1440" w:hanging="480"/>
+      </w:pPr>
+    </w:lvl>
+    <w:lvl w:ilvl="3">
+      <w:start w:val="1"/>
+      <w:numFmt w:val="decimal"/>
+      <w:lvlText w:val="%4."/>
+      <w:lvlJc w:val="left"/>
+      <w:pPr>
+        <w:tabs>
+          <w:tab w:val="num" w:pos="0"/>
+        </w:tabs>
+        <w:ind w:left="1920" w:hanging="480"/>
+      </w:pPr>
+    </w:lvl>
+    <w:lvl w:ilvl="4">
+      <w:start w:val="1"/>
+      <w:numFmt w:val="ideographTraditional"/>
+      <w:lvlText w:val="%5、"/>
+      <w:lvlJc w:val="left"/>
+      <w:pPr>
+        <w:tabs>
+          <w:tab w:val="num" w:pos="0"/>
+        </w:tabs>
+        <w:ind w:left="2400" w:hanging="480"/>
+      </w:pPr>
+    </w:lvl>
+    <w:lvl w:ilvl="5">
+      <w:start w:val="1"/>
+      <w:numFmt w:val="lowerRoman"/>
+      <w:lvlText w:val="%6."/>
+      <w:lvlJc w:val="right"/>
+      <w:pPr>
+        <w:tabs>
+          <w:tab w:val="num" w:pos="0"/>
+        </w:tabs>
+        <w:ind w:left="2880" w:hanging="480"/>
+      </w:pPr>
+    </w:lvl>
+    <w:lvl w:ilvl="6">
+      <w:start w:val="1"/>
+      <w:numFmt w:val="decimal"/>
+      <w:lvlText w:val="%7."/>
+      <w:lvlJc w:val="left"/>
+      <w:pPr>
+        <w:tabs>
+          <w:tab w:val="num" w:pos="0"/>
+        </w:tabs>
+        <w:ind w:left="3360" w:hanging="480"/>
+      </w:pPr>
+    </w:lvl>
+    <w:lvl w:ilvl="7">
+      <w:start w:val="1"/>
+      <w:numFmt w:val="ideographTraditional"/>
+      <w:lvlText w:val="%8、"/>
+      <w:lvlJc w:val="left"/>
+      <w:pPr>
+        <w:tabs>
+          <w:tab w:val="num" w:pos="0"/>
+        </w:tabs>
+        <w:ind w:left="3840" w:hanging="480"/>
+      </w:pPr>
+    </w:lvl>
+    <w:lvl w:ilvl="8">
+      <w:start w:val="1"/>
+      <w:numFmt w:val="lowerRoman"/>
+      <w:lvlText w:val="%9."/>
+      <w:lvlJc w:val="right"/>
+      <w:pPr>
+        <w:tabs>
+          <w:tab w:val="num" w:pos="0"/>
+        </w:tabs>
+        <w:ind w:left="4320" w:hanging="480"/>
+      </w:pPr>
+    </w:lvl>
+  </w:abstractNum>
+  <w:abstractNum w:abstractNumId="2" w15:restartNumberingAfterBreak="0">
+    <w:nsid w:val="6F2A5BAC"/>
+    <w:multiLevelType w:val="hybridMultilevel"/>
+    <w:tmpl w:val="07FA5656"/>
+    <w:lvl w:ilvl="0" w:tplc="DAEE5ECA">
+      <w:start w:val="1"/>
+      <w:numFmt w:val="decimal"/>
+      <w:lvlText w:val="(%1)"/>
+      <w:lvlJc w:val="left"/>
+      <w:pPr>
+        <w:ind w:left="480" w:hanging="480"/>
+      </w:pPr>
+      <w:rPr>
+        <w:rFonts w:hint="default"/>
+      </w:rPr>
+    </w:lvl>
+    <w:lvl w:ilvl="1" w:tplc="04090019" w:tentative="1">
+      <w:start w:val="1"/>
+      <w:numFmt w:val="ideographTraditional"/>
+      <w:lvlText w:val="%2、"/>
+      <w:lvlJc w:val="left"/>
+      <w:pPr>
+        <w:ind w:left="960" w:hanging="480"/>
+      </w:pPr>
+    </w:lvl>
+    <w:lvl w:ilvl="2" w:tplc="0409001B" w:tentative="1">
+      <w:start w:val="1"/>
+      <w:numFmt w:val="lowerRoman"/>
+      <w:lvlText w:val="%3."/>
+      <w:lvlJc w:val="right"/>
+      <w:pPr>
+        <w:ind w:left="1440" w:hanging="480"/>
+      </w:pPr>
+    </w:lvl>
+    <w:lvl w:ilvl="3" w:tplc="0409000F" w:tentative="1">
+      <w:start w:val="1"/>
+      <w:numFmt w:val="decimal"/>
+      <w:lvlText w:val="%4."/>
+      <w:lvlJc w:val="left"/>
+      <w:pPr>
+        <w:ind w:left="1920" w:hanging="480"/>
+      </w:pPr>
+    </w:lvl>
+    <w:lvl w:ilvl="4" w:tplc="04090019" w:tentative="1">
+      <w:start w:val="1"/>
+      <w:numFmt w:val="ideographTraditional"/>
+      <w:lvlText w:val="%5、"/>
+      <w:lvlJc w:val="left"/>
+      <w:pPr>
+        <w:ind w:left="2400" w:hanging="480"/>
+      </w:pPr>
+    </w:lvl>
+    <w:lvl w:ilvl="5" w:tplc="0409001B" w:tentative="1">
+      <w:start w:val="1"/>
+      <w:numFmt w:val="lowerRoman"/>
+      <w:lvlText w:val="%6."/>
+      <w:lvlJc w:val="right"/>
+      <w:pPr>
+        <w:ind w:left="2880" w:hanging="480"/>
+      </w:pPr>
+    </w:lvl>
+    <w:lvl w:ilvl="6" w:tplc="0409000F" w:tentative="1">
+      <w:start w:val="1"/>
+      <w:numFmt w:val="decimal"/>
+      <w:lvlText w:val="%7."/>
+      <w:lvlJc w:val="left"/>
+      <w:pPr>
+        <w:ind w:left="3360" w:hanging="480"/>
+      </w:pPr>
+    </w:lvl>
+    <w:lvl w:ilvl="7" w:tplc="04090019" w:tentative="1">
+      <w:start w:val="1"/>
+      <w:numFmt w:val="ideographTraditional"/>
+      <w:lvlText w:val="%8、"/>
+      <w:lvlJc w:val="left"/>
+      <w:pPr>
+        <w:ind w:left="3840" w:hanging="480"/>
+      </w:pPr>
+    </w:lvl>
+    <w:lvl w:ilvl="8" w:tplc="0409001B" w:tentative="1">
+      <w:start w:val="1"/>
+      <w:numFmt w:val="lowerRoman"/>
+      <w:lvlText w:val="%9."/>
+      <w:lvlJc w:val="right"/>
+      <w:pPr>
+        <w:ind w:left="4320" w:hanging="480"/>
+      </w:pPr>
+    </w:lvl>
+  </w:abstractNum>
+  <w:num w:numId="1">
+    <w:abstractNumId w:val="1"/>
+  </w:num>
+  <w:num w:numId="2">
+    <w:abstractNumId w:val="1"/>
+    <w:lvlOverride w:ilvl="0">
+      <w:startOverride w:val="1"/>
+    </w:lvlOverride>
+  </w:num>
+  <w:num w:numId="3">
+    <w:abstractNumId w:val="2"/>
+  </w:num>
+  <w:num w:numId="4">
+    <w:abstractNumId w:val="0"/>
+  </w:num>
+</w:numbering>
 </file>
 
 <file path=word/styles.xml><?xml version="1.0" encoding="utf-8"?>
@@ -446,6 +1881,99 @@
     <w:semiHidden/>
     <w:unhideWhenUsed/>
   </w:style>
+  <w:style w:type="paragraph" w:styleId="a3">
+    <w:name w:val="header"/>
+    <w:basedOn w:val="a"/>
+    <w:link w:val="a4"/>
+    <w:uiPriority w:val="99"/>
+    <w:unhideWhenUsed/>
+    <w:rsid w:val="006607EB"/>
+    <w:pPr>
+      <w:tabs>
+        <w:tab w:val="center" w:pos="4153"/>
+        <w:tab w:val="right" w:pos="8306"/>
+      </w:tabs>
+      <w:snapToGrid w:val="0"/>
+    </w:pPr>
+    <w:rPr>
+      <w:sz w:val="20"/>
+      <w:szCs w:val="20"/>
+    </w:rPr>
+  </w:style>
+  <w:style w:type="character" w:customStyle="1" w:styleId="a4">
+    <w:name w:val="頁首 字元"/>
+    <w:basedOn w:val="a0"/>
+    <w:link w:val="a3"/>
+    <w:uiPriority w:val="99"/>
+    <w:rsid w:val="006607EB"/>
+    <w:rPr>
+      <w:sz w:val="20"/>
+      <w:szCs w:val="20"/>
+    </w:rPr>
+  </w:style>
+  <w:style w:type="paragraph" w:styleId="a5">
+    <w:name w:val="footer"/>
+    <w:basedOn w:val="a"/>
+    <w:link w:val="a6"/>
+    <w:uiPriority w:val="99"/>
+    <w:unhideWhenUsed/>
+    <w:rsid w:val="006607EB"/>
+    <w:pPr>
+      <w:tabs>
+        <w:tab w:val="center" w:pos="4153"/>
+        <w:tab w:val="right" w:pos="8306"/>
+      </w:tabs>
+      <w:snapToGrid w:val="0"/>
+    </w:pPr>
+    <w:rPr>
+      <w:sz w:val="20"/>
+      <w:szCs w:val="20"/>
+    </w:rPr>
+  </w:style>
+  <w:style w:type="character" w:customStyle="1" w:styleId="a6">
+    <w:name w:val="頁尾 字元"/>
+    <w:basedOn w:val="a0"/>
+    <w:link w:val="a5"/>
+    <w:uiPriority w:val="99"/>
+    <w:rsid w:val="006607EB"/>
+    <w:rPr>
+      <w:sz w:val="20"/>
+      <w:szCs w:val="20"/>
+    </w:rPr>
+  </w:style>
+  <w:style w:type="paragraph" w:customStyle="1" w:styleId="List-4">
+    <w:name w:val="List-4"/>
+    <w:basedOn w:val="a"/>
+    <w:qFormat/>
+    <w:rsid w:val="006607EB"/>
+    <w:pPr>
+      <w:widowControl/>
+      <w:numPr>
+        <w:numId w:val="1"/>
+      </w:numPr>
+      <w:tabs>
+        <w:tab w:val="left" w:pos="567"/>
+      </w:tabs>
+      <w:suppressAutoHyphens/>
+      <w:jc w:val="both"/>
+    </w:pPr>
+    <w:rPr>
+      <w:rFonts w:ascii="Times New Roman" w:eastAsia="BiauKai" w:hAnsi="Times New Roman" w:cs="Times New Roman"/>
+      <w:color w:val="000000"/>
+      <w:kern w:val="0"/>
+      <w:szCs w:val="24"/>
+    </w:rPr>
+  </w:style>
+  <w:style w:type="paragraph" w:styleId="a7">
+    <w:name w:val="List Paragraph"/>
+    <w:basedOn w:val="a"/>
+    <w:uiPriority w:val="34"/>
+    <w:qFormat/>
+    <w:rsid w:val="006607EB"/>
+    <w:pPr>
+      <w:ind w:leftChars="200" w:left="480"/>
+    </w:pPr>
+  </w:style>
 </w:styles>
 </file>
 

</xml_diff>

<commit_message>
add new content in Preprocess.docx
</commit_message>
<xml_diff>
--- a/Documents/Preprocess.docx
+++ b/Documents/Preprocess.docx
@@ -238,8 +238,9 @@
       <w:r>
         <w:rPr>
           <w:rFonts w:ascii="標楷體" w:eastAsia="標楷體" w:hAnsi="標楷體" w:hint="eastAsia"/>
-        </w:rPr>
-        <w:t>(處理完之後各有幾句)</w:t>
+          <w:lang w:eastAsia="de-DE"/>
+        </w:rPr>
+        <w:t>經語料預處理過後「誰」的語料共2695筆，「什麼」的語料共10391筆。</w:t>
       </w:r>
     </w:p>
     <w:p>

</xml_diff>